<commit_message>
Upload Astah and Usecase Diagram
</commit_message>
<xml_diff>
--- a/Mô tả bài toán .docx
+++ b/Mô tả bài toán .docx
@@ -12,6 +12,8 @@
           <w:lang w:val="vi-VN"/>
         </w:rPr>
       </w:pPr>
+      <w:bookmarkStart w:id="0" w:name="_GoBack"/>
+      <w:bookmarkEnd w:id="0"/>
       <w:r>
         <w:rPr>
           <w:b/>
@@ -379,13 +381,6 @@
           <w:lang w:val="vi-VN"/>
         </w:rPr>
         <w:br/>
-      </w:r>
-      <w:r>
-        <w:rPr>
-          <w:sz w:val="28"/>
-          <w:szCs w:val="28"/>
-          <w:lang w:val="vi-VN"/>
-        </w:rPr>
         <w:t xml:space="preserve">Admin sẽ cập nhật được tất cả các thông tin như tên phim, hình minh họa (thumbnail), </w:t>
       </w:r>
       <w:r>
@@ -426,23 +421,7 @@
           <w:szCs w:val="28"/>
           <w:lang w:val="vi-VN"/>
         </w:rPr>
-        <w:t xml:space="preserve">phim, </w:t>
-      </w:r>
-      <w:r>
-        <w:rPr>
-          <w:sz w:val="28"/>
-          <w:szCs w:val="28"/>
-          <w:lang w:val="vi-VN"/>
-        </w:rPr>
-        <w:t xml:space="preserve">link liên kết đến trang IDMb để lấy điểm đánh giá </w:t>
-      </w:r>
-      <w:r>
-        <w:rPr>
-          <w:sz w:val="28"/>
-          <w:szCs w:val="28"/>
-          <w:lang w:val="vi-VN"/>
-        </w:rPr>
-        <w:t>phim.</w:t>
+        <w:t>phim, link liên kết đến trang IDMb để lấy điểm đánh giá phim.</w:t>
       </w:r>
     </w:p>
     <w:p>
@@ -516,61 +495,63 @@
         <w:t>thành viên</w:t>
       </w:r>
       <w:r>
-        <w:rPr>
-          <w:sz w:val="28"/>
-          <w:szCs w:val="28"/>
-          <w:lang w:val="vi-VN"/>
-        </w:rPr>
         <w:br/>
-        <w:t xml:space="preserve">Để sử dụng ứng dụng, bắt buộc người dùng phải đăng ký thành viên. </w:t>
-      </w:r>
-      <w:r>
-        <w:rPr>
-          <w:sz w:val="28"/>
-          <w:szCs w:val="28"/>
-          <w:lang w:val="vi-VN"/>
-        </w:rPr>
-        <w:t xml:space="preserve">Để đăng ký thành công, người dùng phải điền các thông tin sau: Họ và tên, email, mật khẩu. Để đăng nhập, người dùng sẽ sử dụng email và mật khẩu đã đăng ký từ trước để đăng nhập. Nếu người dùng quên mật khẩu có thể dùng email để lấy lại mật khẩu, khi đó hệ thống sẽ tự động đổi mật khẩu mới cho người dùng rồi gửi tới email đã đăng ký. Sau khi nhận được mật khẩu tạm thời đó, người dùng đăng nhập, sau đó màn hình sẽ tự động chuyển tới màn hình đổi mật khẩu. Người dùng nhập mật khẩu mới và mật khẩu cũ để đổi mật khẩu. Các </w:t>
-      </w:r>
-      <w:r>
-        <w:rPr>
-          <w:sz w:val="28"/>
-          <w:szCs w:val="28"/>
-          <w:lang w:val="vi-VN"/>
-        </w:rPr>
-        <w:t>thành viên</w:t>
-      </w:r>
-      <w:r>
-        <w:rPr>
-          <w:sz w:val="28"/>
-          <w:szCs w:val="28"/>
-          <w:lang w:val="vi-VN"/>
-        </w:rPr>
-        <w:t xml:space="preserve"> có thể đổi được các thông tin về tên, </w:t>
-      </w:r>
-      <w:r>
-        <w:rPr>
-          <w:sz w:val="28"/>
-          <w:szCs w:val="28"/>
-          <w:lang w:val="vi-VN"/>
-        </w:rPr>
-        <w:t xml:space="preserve">email, </w:t>
-      </w:r>
-      <w:r>
-        <w:rPr>
-          <w:sz w:val="28"/>
-          <w:szCs w:val="28"/>
-          <w:lang w:val="vi-VN"/>
-        </w:rPr>
-        <w:t>mật khẩu.</w:t>
-      </w:r>
-      <w:r>
-        <w:rPr>
-          <w:sz w:val="28"/>
-          <w:szCs w:val="28"/>
-          <w:lang w:val="vi-VN"/>
-        </w:rPr>
-        <w:t xml:space="preserve"> Đối với việc thay đổi </w:t>
+      </w:r>
+      <w:r>
+        <w:rPr>
+          <w:sz w:val="28"/>
+          <w:szCs w:val="28"/>
+          <w:lang w:val="vi-VN"/>
+        </w:rPr>
+        <w:t>Để sử dụng ứng dụng, bắt buộc người dùng phải đăng ký thành viên. Để đăng ký thành công, người dùng phải điền các thông tin sau: Họ và tên, email, mật khẩu. Để đăng nhập, người dùng sẽ sử dụng email và mật khẩu đã đăng ký từ trước để đăng nhập. Nếu người dùng quên mật khẩu có thể dùng email để lấy lại mật khẩu, khi đó hệ thống sẽ tự</w:t>
+      </w:r>
+      <w:r>
+        <w:rPr>
+          <w:sz w:val="28"/>
+          <w:szCs w:val="28"/>
+          <w:lang w:val="vi-VN"/>
+        </w:rPr>
+        <w:t xml:space="preserve"> động tạo mã gửi tới mail người dùng, người dùng sử dụng mã đó để xác thực là bản thân cần đổi mật khẩu</w:t>
+      </w:r>
+      <w:r>
+        <w:rPr>
+          <w:sz w:val="28"/>
+          <w:szCs w:val="28"/>
+          <w:lang w:val="vi-VN"/>
+        </w:rPr>
+        <w:t xml:space="preserve">. Sau khi nhận được </w:t>
+      </w:r>
+      <w:r>
+        <w:rPr>
+          <w:sz w:val="28"/>
+          <w:szCs w:val="28"/>
+          <w:lang w:val="vi-VN"/>
+        </w:rPr>
+        <w:t>mã xác thực</w:t>
+      </w:r>
+      <w:r>
+        <w:rPr>
+          <w:sz w:val="28"/>
+          <w:szCs w:val="28"/>
+          <w:lang w:val="vi-VN"/>
+        </w:rPr>
+        <w:t xml:space="preserve"> đó, người dùng nhập</w:t>
+      </w:r>
+      <w:r>
+        <w:rPr>
+          <w:sz w:val="28"/>
+          <w:szCs w:val="28"/>
+          <w:lang w:val="vi-VN"/>
+        </w:rPr>
+        <w:t xml:space="preserve"> vào</w:t>
+      </w:r>
+      <w:r>
+        <w:rPr>
+          <w:sz w:val="28"/>
+          <w:szCs w:val="28"/>
+          <w:lang w:val="vi-VN"/>
+        </w:rPr>
+        <w:t xml:space="preserve">, sau đó màn hình sẽ tự động chuyển tới màn hình đổi mật khẩu. Người dùng nhập mật khẩu mới để đổi mật khẩu. Các thành viên có thể đổi được các thông tin về tên, email, mật khẩu. Đối với việc thay đổi </w:t>
       </w:r>
       <w:r>
         <w:rPr>
@@ -586,15 +567,7 @@
           <w:szCs w:val="28"/>
           <w:lang w:val="vi-VN"/>
         </w:rPr>
-        <w:t xml:space="preserve"> </w:t>
-      </w:r>
-      <w:r>
-        <w:rPr>
-          <w:sz w:val="28"/>
-          <w:szCs w:val="28"/>
-          <w:lang w:val="vi-VN"/>
-        </w:rPr>
-        <w:t xml:space="preserve">Thành viên có thể thay đổi thông tin cá nhân trong phần tài khoản. </w:t>
+        <w:t xml:space="preserve"> Thành viên có thể thay đổi thông tin cá nhân trong phần tài khoản. </w:t>
       </w:r>
     </w:p>
     <w:p>
@@ -649,14 +622,7 @@
           <w:sz w:val="28"/>
           <w:szCs w:val="28"/>
         </w:rPr>
-        <w:t>Mỗi khi thực hiện một giao dị</w:t>
-      </w:r>
-      <w:r>
-        <w:rPr>
-          <w:sz w:val="28"/>
-          <w:szCs w:val="28"/>
-        </w:rPr>
-        <w:t xml:space="preserve">ch, </w:t>
+        <w:t xml:space="preserve">Mỗi khi thực hiện một giao dịch, </w:t>
       </w:r>
       <w:r>
         <w:rPr>
@@ -671,21 +637,7 @@
           <w:sz w:val="28"/>
           <w:szCs w:val="28"/>
         </w:rPr>
-        <w:t xml:space="preserve"> cần cung cấp thông tin thẻ</w:t>
-      </w:r>
-      <w:r>
-        <w:rPr>
-          <w:sz w:val="28"/>
-          <w:szCs w:val="28"/>
-        </w:rPr>
-        <w:t xml:space="preserve"> (</w:t>
-      </w:r>
-      <w:r>
-        <w:rPr>
-          <w:sz w:val="28"/>
-          <w:szCs w:val="28"/>
-        </w:rPr>
-        <w:t xml:space="preserve">bao gồm tên chủ </w:t>
+        <w:t xml:space="preserve"> cần cung cấp thông tin thẻ (bao gồm tên chủ </w:t>
       </w:r>
       <w:r>
         <w:rPr>
@@ -715,14 +667,7 @@
           <w:sz w:val="28"/>
           <w:szCs w:val="28"/>
         </w:rPr>
-        <w:t>ngâ</w:t>
-      </w:r>
-      <w:r>
-        <w:rPr>
-          <w:sz w:val="28"/>
-          <w:szCs w:val="28"/>
-        </w:rPr>
-        <w:t xml:space="preserve">n hàng phát </w:t>
+        <w:t xml:space="preserve">ngân hàng phát </w:t>
       </w:r>
       <w:r>
         <w:rPr>
@@ -737,49 +682,7 @@
           <w:sz w:val="28"/>
           <w:szCs w:val="28"/>
         </w:rPr>
-        <w:t xml:space="preserve"> ngày hết hạ</w:t>
-      </w:r>
-      <w:r>
-        <w:rPr>
-          <w:sz w:val="28"/>
-          <w:szCs w:val="28"/>
-        </w:rPr>
-        <w:t>n</w:t>
-      </w:r>
-      <w:r>
-        <w:rPr>
-          <w:sz w:val="28"/>
-          <w:szCs w:val="28"/>
-        </w:rPr>
-        <w:t xml:space="preserve"> và mã bảo mậ</w:t>
-      </w:r>
-      <w:r>
-        <w:rPr>
-          <w:sz w:val="28"/>
-          <w:szCs w:val="28"/>
-        </w:rPr>
-        <w:t>t</w:t>
-      </w:r>
-      <w:r>
-        <w:rPr>
-          <w:sz w:val="28"/>
-          <w:szCs w:val="28"/>
-        </w:rPr>
-        <w:t>) và nội dung giao dị</w:t>
-      </w:r>
-      <w:r>
-        <w:rPr>
-          <w:sz w:val="28"/>
-          <w:szCs w:val="28"/>
-        </w:rPr>
-        <w:t>ch</w:t>
-      </w:r>
-      <w:r>
-        <w:rPr>
-          <w:sz w:val="28"/>
-          <w:szCs w:val="28"/>
-        </w:rPr>
-        <w:t>. App sẽ hiển thị, đồng thời lưu lại thông tin giao dịch vào hệ thống. Sau đó hệ thống sẽ gửi email chứa thông tin giao dịch tới hòm thư điện tử củ</w:t>
+        <w:t xml:space="preserve"> ngày hết hạn và mã bảo mật) và nội dung giao dịch. App sẽ hiển thị, đồng thời lưu lại thông tin giao dịch vào hệ thống. Sau đó hệ thống sẽ gửi email chứa thông tin giao dịch tới hòm thư điện tử củ</w:t>
       </w:r>
       <w:r>
         <w:rPr>
@@ -1014,7 +917,7 @@
           <w:szCs w:val="28"/>
           <w:lang w:val="vi-VN"/>
         </w:rPr>
-        <w:t xml:space="preserve">phát phim sẽ hiện ra. Các nút điều khiển gồm có nút phát (play) , tăng giảm âm lượng, tăng giảm tốc độ phát, nút xem </w:t>
+        <w:t xml:space="preserve">phát phim sẽ hiện ra. Các nút điều khiển </w:t>
       </w:r>
       <w:r>
         <w:rPr>
@@ -1023,7 +926,7 @@
           <w:lang w:val="vi-VN"/>
         </w:rPr>
         <w:lastRenderedPageBreak/>
-        <w:t xml:space="preserve">toàn màn hình, nút chọn phụ đề phim. Ở phần chọn phụ đề phim, có thể chọn màu chữ, tùy chỉnh cỡ chữ, chiều cao phụ đề, nền cho chữ. </w:t>
+        <w:t xml:space="preserve">gồm có nút phát (play) , tăng giảm âm lượng, tăng giảm tốc độ phát, nút xem toàn màn hình, nút chọn phụ đề phim. Ở phần chọn phụ đề phim, có thể chọn màu chữ, tùy chỉnh cỡ chữ, chiều cao phụ đề, nền cho chữ. </w:t>
       </w:r>
     </w:p>
     <w:p>
@@ -1079,8 +982,6 @@
           <w:lang w:val="vi-VN"/>
         </w:rPr>
       </w:pPr>
-      <w:bookmarkStart w:id="0" w:name="_GoBack"/>
-      <w:bookmarkEnd w:id="0"/>
       <w:r>
         <w:rPr>
           <w:sz w:val="28"/>
@@ -2243,11 +2144,199 @@
 </file>
 
 <file path=customXml/item1.xml><?xml version="1.0" encoding="utf-8"?>
+<?mso-contentType ?>
+<FormTemplates xmlns="http://schemas.microsoft.com/sharepoint/v3/contenttype/forms">
+  <Display>DocumentLibraryForm</Display>
+  <Edit>DocumentLibraryForm</Edit>
+  <New>DocumentLibraryForm</New>
+</FormTemplates>
+</file>
+
+<file path=customXml/item2.xml><?xml version="1.0" encoding="utf-8"?>
+<ct:contentTypeSchema xmlns:ct="http://schemas.microsoft.com/office/2006/metadata/contentType" xmlns:ma="http://schemas.microsoft.com/office/2006/metadata/properties/metaAttributes" ct:_="" ma:_="" ma:contentTypeName="Document" ma:contentTypeID="0x010100DD7218987F1224479DC77C271EE9677F" ma:contentTypeVersion="3" ma:contentTypeDescription="Create a new document." ma:contentTypeScope="" ma:versionID="ccc54d9e52be1e2fdbd0f54b459088a8">
+  <xsd:schema xmlns:xsd="http://www.w3.org/2001/XMLSchema" xmlns:xs="http://www.w3.org/2001/XMLSchema" xmlns:p="http://schemas.microsoft.com/office/2006/metadata/properties" xmlns:ns2="40b5aa1a-71fe-420c-ad8f-e3c721d0fafc" targetNamespace="http://schemas.microsoft.com/office/2006/metadata/properties" ma:root="true" ma:fieldsID="4c8ebed3bf045f3b7a441b255c3be0d0" ns2:_="">
+    <xsd:import namespace="40b5aa1a-71fe-420c-ad8f-e3c721d0fafc"/>
+    <xsd:element name="properties">
+      <xsd:complexType>
+        <xsd:sequence>
+          <xsd:element name="documentManagement">
+            <xsd:complexType>
+              <xsd:all>
+                <xsd:element ref="ns2:MediaServiceMetadata" minOccurs="0"/>
+                <xsd:element ref="ns2:MediaServiceFastMetadata" minOccurs="0"/>
+                <xsd:element ref="ns2:MediaServiceObjectDetectorVersions" minOccurs="0"/>
+              </xsd:all>
+            </xsd:complexType>
+          </xsd:element>
+        </xsd:sequence>
+      </xsd:complexType>
+    </xsd:element>
+  </xsd:schema>
+  <xsd:schema xmlns:xsd="http://www.w3.org/2001/XMLSchema" xmlns:xs="http://www.w3.org/2001/XMLSchema" xmlns:dms="http://schemas.microsoft.com/office/2006/documentManagement/types" xmlns:pc="http://schemas.microsoft.com/office/infopath/2007/PartnerControls" targetNamespace="40b5aa1a-71fe-420c-ad8f-e3c721d0fafc" elementFormDefault="qualified">
+    <xsd:import namespace="http://schemas.microsoft.com/office/2006/documentManagement/types"/>
+    <xsd:import namespace="http://schemas.microsoft.com/office/infopath/2007/PartnerControls"/>
+    <xsd:element name="MediaServiceMetadata" ma:index="8" nillable="true" ma:displayName="MediaServiceMetadata" ma:hidden="true" ma:internalName="MediaServiceMetadata" ma:readOnly="true">
+      <xsd:simpleType>
+        <xsd:restriction base="dms:Note"/>
+      </xsd:simpleType>
+    </xsd:element>
+    <xsd:element name="MediaServiceFastMetadata" ma:index="9" nillable="true" ma:displayName="MediaServiceFastMetadata" ma:hidden="true" ma:internalName="MediaServiceFastMetadata" ma:readOnly="true">
+      <xsd:simpleType>
+        <xsd:restriction base="dms:Note"/>
+      </xsd:simpleType>
+    </xsd:element>
+    <xsd:element name="MediaServiceObjectDetectorVersions" ma:index="10" nillable="true" ma:displayName="MediaServiceObjectDetectorVersions" ma:hidden="true" ma:indexed="true" ma:internalName="MediaServiceObjectDetectorVersions" ma:readOnly="true">
+      <xsd:simpleType>
+        <xsd:restriction base="dms:Text"/>
+      </xsd:simpleType>
+    </xsd:element>
+  </xsd:schema>
+  <xsd:schema xmlns="http://schemas.openxmlformats.org/package/2006/metadata/core-properties" xmlns:xsd="http://www.w3.org/2001/XMLSchema" xmlns:xsi="http://www.w3.org/2001/XMLSchema-instance" xmlns:dc="http://purl.org/dc/elements/1.1/" xmlns:dcterms="http://purl.org/dc/terms/" xmlns:odoc="http://schemas.microsoft.com/internal/obd" targetNamespace="http://schemas.openxmlformats.org/package/2006/metadata/core-properties" elementFormDefault="qualified" attributeFormDefault="unqualified" blockDefault="#all">
+    <xsd:import namespace="http://purl.org/dc/elements/1.1/" schemaLocation="http://dublincore.org/schemas/xmls/qdc/2003/04/02/dc.xsd"/>
+    <xsd:import namespace="http://purl.org/dc/terms/" schemaLocation="http://dublincore.org/schemas/xmls/qdc/2003/04/02/dcterms.xsd"/>
+    <xsd:element name="coreProperties" type="CT_coreProperties"/>
+    <xsd:complexType name="CT_coreProperties">
+      <xsd:all>
+        <xsd:element ref="dc:creator" minOccurs="0" maxOccurs="1"/>
+        <xsd:element ref="dcterms:created" minOccurs="0" maxOccurs="1"/>
+        <xsd:element ref="dc:identifier" minOccurs="0" maxOccurs="1"/>
+        <xsd:element name="contentType" minOccurs="0" maxOccurs="1" type="xsd:string" ma:index="0" ma:displayName="Content Type"/>
+        <xsd:element ref="dc:title" minOccurs="0" maxOccurs="1" ma:index="4" ma:displayName="Title"/>
+        <xsd:element ref="dc:subject" minOccurs="0" maxOccurs="1"/>
+        <xsd:element ref="dc:description" minOccurs="0" maxOccurs="1"/>
+        <xsd:element name="keywords" minOccurs="0" maxOccurs="1" type="xsd:string"/>
+        <xsd:element ref="dc:language" minOccurs="0" maxOccurs="1"/>
+        <xsd:element name="category" minOccurs="0" maxOccurs="1" type="xsd:string"/>
+        <xsd:element name="version" minOccurs="0" maxOccurs="1" type="xsd:string"/>
+        <xsd:element name="revision" minOccurs="0" maxOccurs="1" type="xsd:string">
+          <xsd:annotation>
+            <xsd:documentation>
+                        This value indicates the number of saves or revisions. The application is responsible for updating this value after each revision.
+                    </xsd:documentation>
+          </xsd:annotation>
+        </xsd:element>
+        <xsd:element name="lastModifiedBy" minOccurs="0" maxOccurs="1" type="xsd:string"/>
+        <xsd:element ref="dcterms:modified" minOccurs="0" maxOccurs="1"/>
+        <xsd:element name="contentStatus" minOccurs="0" maxOccurs="1" type="xsd:string"/>
+      </xsd:all>
+    </xsd:complexType>
+  </xsd:schema>
+  <xs:schema xmlns:pc="http://schemas.microsoft.com/office/infopath/2007/PartnerControls" xmlns:xs="http://www.w3.org/2001/XMLSchema" targetNamespace="http://schemas.microsoft.com/office/infopath/2007/PartnerControls" elementFormDefault="qualified" attributeFormDefault="unqualified">
+    <xs:element name="Person">
+      <xs:complexType>
+        <xs:sequence>
+          <xs:element ref="pc:DisplayName" minOccurs="0"/>
+          <xs:element ref="pc:AccountId" minOccurs="0"/>
+          <xs:element ref="pc:AccountType" minOccurs="0"/>
+        </xs:sequence>
+      </xs:complexType>
+    </xs:element>
+    <xs:element name="DisplayName" type="xs:string"/>
+    <xs:element name="AccountId" type="xs:string"/>
+    <xs:element name="AccountType" type="xs:string"/>
+    <xs:element name="BDCAssociatedEntity">
+      <xs:complexType>
+        <xs:sequence>
+          <xs:element ref="pc:BDCEntity" minOccurs="0" maxOccurs="unbounded"/>
+        </xs:sequence>
+        <xs:attribute ref="pc:EntityNamespace"/>
+        <xs:attribute ref="pc:EntityName"/>
+        <xs:attribute ref="pc:SystemInstanceName"/>
+        <xs:attribute ref="pc:AssociationName"/>
+      </xs:complexType>
+    </xs:element>
+    <xs:attribute name="EntityNamespace" type="xs:string"/>
+    <xs:attribute name="EntityName" type="xs:string"/>
+    <xs:attribute name="SystemInstanceName" type="xs:string"/>
+    <xs:attribute name="AssociationName" type="xs:string"/>
+    <xs:element name="BDCEntity">
+      <xs:complexType>
+        <xs:sequence>
+          <xs:element ref="pc:EntityDisplayName" minOccurs="0"/>
+          <xs:element ref="pc:EntityInstanceReference" minOccurs="0"/>
+          <xs:element ref="pc:EntityId1" minOccurs="0"/>
+          <xs:element ref="pc:EntityId2" minOccurs="0"/>
+          <xs:element ref="pc:EntityId3" minOccurs="0"/>
+          <xs:element ref="pc:EntityId4" minOccurs="0"/>
+          <xs:element ref="pc:EntityId5" minOccurs="0"/>
+        </xs:sequence>
+      </xs:complexType>
+    </xs:element>
+    <xs:element name="EntityDisplayName" type="xs:string"/>
+    <xs:element name="EntityInstanceReference" type="xs:string"/>
+    <xs:element name="EntityId1" type="xs:string"/>
+    <xs:element name="EntityId2" type="xs:string"/>
+    <xs:element name="EntityId3" type="xs:string"/>
+    <xs:element name="EntityId4" type="xs:string"/>
+    <xs:element name="EntityId5" type="xs:string"/>
+    <xs:element name="Terms">
+      <xs:complexType>
+        <xs:sequence>
+          <xs:element ref="pc:TermInfo" minOccurs="0" maxOccurs="unbounded"/>
+        </xs:sequence>
+      </xs:complexType>
+    </xs:element>
+    <xs:element name="TermInfo">
+      <xs:complexType>
+        <xs:sequence>
+          <xs:element ref="pc:TermName" minOccurs="0"/>
+          <xs:element ref="pc:TermId" minOccurs="0"/>
+        </xs:sequence>
+      </xs:complexType>
+    </xs:element>
+    <xs:element name="TermName" type="xs:string"/>
+    <xs:element name="TermId" type="xs:string"/>
+  </xs:schema>
+</ct:contentTypeSchema>
+</file>
+
+<file path=customXml/item3.xml><?xml version="1.0" encoding="utf-8"?>
+<p:properties xmlns:p="http://schemas.microsoft.com/office/2006/metadata/properties" xmlns:xsi="http://www.w3.org/2001/XMLSchema-instance" xmlns:pc="http://schemas.microsoft.com/office/infopath/2007/PartnerControls">
+  <documentManagement/>
+</p:properties>
+</file>
+
+<file path=customXml/item4.xml><?xml version="1.0" encoding="utf-8"?>
 <b:Sources xmlns:b="http://schemas.openxmlformats.org/officeDocument/2006/bibliography" xmlns="http://schemas.openxmlformats.org/officeDocument/2006/bibliography" SelectedStyle="" StyleName="" Version="0"/>
 </file>
 
 <file path=customXml/itemProps1.xml><?xml version="1.0" encoding="utf-8"?>
-<ds:datastoreItem xmlns:ds="http://schemas.openxmlformats.org/officeDocument/2006/customXml" ds:itemID="{561793AB-CF73-4ABA-93EC-B59D2FE08723}">
+<ds:datastoreItem xmlns:ds="http://schemas.openxmlformats.org/officeDocument/2006/customXml" ds:itemID="{D2D44731-EAAA-41E1-98F6-E62920276B6E}">
+  <ds:schemaRefs>
+    <ds:schemaRef ds:uri="http://schemas.microsoft.com/sharepoint/v3/contenttype/forms"/>
+  </ds:schemaRefs>
+</ds:datastoreItem>
+</file>
+
+<file path=customXml/itemProps2.xml><?xml version="1.0" encoding="utf-8"?>
+<ds:datastoreItem xmlns:ds="http://schemas.openxmlformats.org/officeDocument/2006/customXml" ds:itemID="{5961E2A5-EA9C-4836-9552-854A1648C359}">
+  <ds:schemaRefs>
+    <ds:schemaRef ds:uri="http://schemas.microsoft.com/office/2006/metadata/contentType"/>
+    <ds:schemaRef ds:uri="http://schemas.microsoft.com/office/2006/metadata/properties/metaAttributes"/>
+    <ds:schemaRef ds:uri="http://www.w3.org/2001/XMLSchema"/>
+    <ds:schemaRef ds:uri="http://schemas.microsoft.com/office/2006/metadata/properties"/>
+    <ds:schemaRef ds:uri="40b5aa1a-71fe-420c-ad8f-e3c721d0fafc"/>
+    <ds:schemaRef ds:uri="http://schemas.microsoft.com/office/2006/documentManagement/types"/>
+    <ds:schemaRef ds:uri="http://schemas.microsoft.com/office/infopath/2007/PartnerControls"/>
+    <ds:schemaRef ds:uri="http://schemas.openxmlformats.org/package/2006/metadata/core-properties"/>
+    <ds:schemaRef ds:uri="http://purl.org/dc/elements/1.1/"/>
+    <ds:schemaRef ds:uri="http://purl.org/dc/terms/"/>
+    <ds:schemaRef ds:uri="http://schemas.microsoft.com/internal/obd"/>
+  </ds:schemaRefs>
+</ds:datastoreItem>
+</file>
+
+<file path=customXml/itemProps3.xml><?xml version="1.0" encoding="utf-8"?>
+<ds:datastoreItem xmlns:ds="http://schemas.openxmlformats.org/officeDocument/2006/customXml" ds:itemID="{6EB50596-66BF-4BFB-A852-4EFA3900BB74}">
+  <ds:schemaRefs>
+    <ds:schemaRef ds:uri="http://schemas.microsoft.com/office/2006/metadata/properties"/>
+    <ds:schemaRef ds:uri="http://schemas.microsoft.com/office/infopath/2007/PartnerControls"/>
+  </ds:schemaRefs>
+</ds:datastoreItem>
+</file>
+
+<file path=customXml/itemProps4.xml><?xml version="1.0" encoding="utf-8"?>
+<ds:datastoreItem xmlns:ds="http://schemas.openxmlformats.org/officeDocument/2006/customXml" ds:itemID="{5F5412D0-5C7D-47FE-B8E7-B47067873F6A}">
   <ds:schemaRefs>
     <ds:schemaRef ds:uri="http://schemas.openxmlformats.org/officeDocument/2006/bibliography"/>
   </ds:schemaRefs>

</xml_diff>

<commit_message>
update BaseCode and create Db
</commit_message>
<xml_diff>
--- a/Mô tả bài toán .docx
+++ b/Mô tả bài toán .docx
@@ -436,6 +436,50 @@
           <w:lang w:val="vi-VN"/>
         </w:rPr>
       </w:pPr>
+      <w:r>
+        <w:rPr>
+          <w:sz w:val="28"/>
+          <w:szCs w:val="28"/>
+          <w:lang w:val="vi-VN"/>
+        </w:rPr>
+        <w:t xml:space="preserve">Chức năng cho </w:t>
+      </w:r>
+      <w:r>
+        <w:rPr>
+          <w:sz w:val="28"/>
+          <w:szCs w:val="28"/>
+          <w:lang w:val="vi-VN"/>
+        </w:rPr>
+        <w:t>thành viên</w:t>
+      </w:r>
+      <w:r>
+        <w:br/>
+      </w:r>
+      <w:r>
+        <w:rPr>
+          <w:sz w:val="28"/>
+          <w:szCs w:val="28"/>
+          <w:lang w:val="vi-VN"/>
+        </w:rPr>
+        <w:t xml:space="preserve">Để sử dụng ứng dụng, bắt buộc người dùng phải đăng ký thành viên. Để đăng ký thành công, người dùng phải điền các thông tin sau: Họ và tên, email, mật khẩu. Để đăng nhập, người dùng sẽ sử dụng email và mật khẩu đã đăng ký từ </w:t>
+      </w:r>
+      <w:r>
+        <w:rPr>
+          <w:sz w:val="28"/>
+          <w:szCs w:val="28"/>
+          <w:lang w:val="vi-VN"/>
+        </w:rPr>
+        <w:lastRenderedPageBreak/>
+        <w:t>trước để đăng nhập. Nếu người dùng quên mật khẩu có thể dùng email để lấy lại mật khẩu, khi đó hệ thống sẽ tự</w:t>
+      </w:r>
+      <w:r>
+        <w:rPr>
+          <w:sz w:val="28"/>
+          <w:szCs w:val="28"/>
+          <w:lang w:val="vi-VN"/>
+        </w:rPr>
+        <w:t xml:space="preserve"> động tạo mã gửi tới mail người dùng, người </w:t>
+      </w:r>
       <w:bookmarkStart w:id="0" w:name="_GoBack"/>
       <w:bookmarkEnd w:id="0"/>
       <w:r>
@@ -444,43 +488,7 @@
           <w:szCs w:val="28"/>
           <w:lang w:val="vi-VN"/>
         </w:rPr>
-        <w:t xml:space="preserve">Chức năng cho </w:t>
-      </w:r>
-      <w:r>
-        <w:rPr>
-          <w:sz w:val="28"/>
-          <w:szCs w:val="28"/>
-          <w:lang w:val="vi-VN"/>
-        </w:rPr>
-        <w:t>thành viên</w:t>
-      </w:r>
-      <w:r>
-        <w:br/>
-      </w:r>
-      <w:r>
-        <w:rPr>
-          <w:sz w:val="28"/>
-          <w:szCs w:val="28"/>
-          <w:lang w:val="vi-VN"/>
-        </w:rPr>
-        <w:t xml:space="preserve">Để sử dụng ứng dụng, bắt buộc người dùng phải đăng ký thành viên. Để đăng ký thành công, người dùng phải điền các thông tin sau: Họ và tên, email, mật khẩu. Để đăng nhập, người dùng sẽ sử dụng email và mật khẩu đã đăng ký từ </w:t>
-      </w:r>
-      <w:r>
-        <w:rPr>
-          <w:sz w:val="28"/>
-          <w:szCs w:val="28"/>
-          <w:lang w:val="vi-VN"/>
-        </w:rPr>
-        <w:lastRenderedPageBreak/>
-        <w:t>trước để đăng nhập. Nếu người dùng quên mật khẩu có thể dùng email để lấy lại mật khẩu, khi đó hệ thống sẽ tự</w:t>
-      </w:r>
-      <w:r>
-        <w:rPr>
-          <w:sz w:val="28"/>
-          <w:szCs w:val="28"/>
-          <w:lang w:val="vi-VN"/>
-        </w:rPr>
-        <w:t xml:space="preserve"> động tạo mã gửi tới mail người dùng, người dùng sử dụng mã đó để xác thực là bản thân cần đổi mật khẩu</w:t>
+        <w:t>dùng sử dụng mã đó để xác thực là bản thân cần đổi mật khẩu</w:t>
       </w:r>
       <w:r>
         <w:rPr>
@@ -833,7 +841,40 @@
           <w:szCs w:val="28"/>
           <w:lang w:val="vi-VN"/>
         </w:rPr>
-        <w:t xml:space="preserve">Thành viên có thể vào mục xếp hạng để xem bảng xếp hạng phim dựa trên điểm số IDMb. </w:t>
+        <w:t xml:space="preserve">Sau khi chọn 1 phim bất kì, màn hình sẽ hiển thị </w:t>
+      </w:r>
+      <w:r>
+        <w:rPr>
+          <w:sz w:val="28"/>
+          <w:szCs w:val="28"/>
+          <w:lang w:val="vi-VN"/>
+        </w:rPr>
+        <w:t xml:space="preserve">ra tên phim, năm phát hành, thời lượng phim, điểm số IDMb, thể loại, mô tả phim và phần các diễn viên. Thành viên có thể chọn xem Trailer, xem phim hoặc bấm nút để lưu phim (lưu phim yêu thích). </w:t>
+      </w:r>
+      <w:r>
+        <w:rPr>
+          <w:sz w:val="28"/>
+          <w:szCs w:val="28"/>
+          <w:lang w:val="vi-VN"/>
+        </w:rPr>
+        <w:t xml:space="preserve">Thành viên có thể lựa chọn chất lượng phim ngay cạnh phần nút xem phim. </w:t>
+      </w:r>
+      <w:r>
+        <w:rPr>
+          <w:sz w:val="28"/>
+          <w:szCs w:val="28"/>
+          <w:lang w:val="vi-VN"/>
+        </w:rPr>
+        <w:br/>
+        <w:t xml:space="preserve">Sau khi chọn xem phim, màn hình </w:t>
+      </w:r>
+      <w:r>
+        <w:rPr>
+          <w:sz w:val="28"/>
+          <w:szCs w:val="28"/>
+          <w:lang w:val="vi-VN"/>
+        </w:rPr>
+        <w:t xml:space="preserve">phát phim sẽ hiện ra. Các nút điều khiển gồm có nút phát (play) , tăng giảm âm lượng, tăng giảm tốc độ phát, nút xem toàn màn hình, nút chọn phụ đề phim. Ở phần chọn phụ đề phim, có thể chọn màu chữ, tùy chỉnh cỡ chữ, chiều cao phụ đề, nền cho chữ. </w:t>
       </w:r>
     </w:p>
     <w:p>
@@ -853,53 +894,16 @@
           <w:szCs w:val="28"/>
           <w:lang w:val="vi-VN"/>
         </w:rPr>
-        <w:t xml:space="preserve">Sau khi chọn 1 phim bất kì, màn hình sẽ hiển thị </w:t>
-      </w:r>
-      <w:r>
-        <w:rPr>
-          <w:sz w:val="28"/>
-          <w:szCs w:val="28"/>
-          <w:lang w:val="vi-VN"/>
-        </w:rPr>
-        <w:t xml:space="preserve">ra tên phim, năm phát hành, thời lượng phim, điểm số IDMb, thể loại, mô tả phim và phần các diễn viên. Thành viên có thể chọn xem Trailer, xem phim hoặc bấm nút để lưu phim (lưu phim yêu thích). </w:t>
-      </w:r>
-      <w:r>
-        <w:rPr>
-          <w:sz w:val="28"/>
-          <w:szCs w:val="28"/>
-          <w:lang w:val="vi-VN"/>
-        </w:rPr>
-        <w:t xml:space="preserve">Thành viên có thể lựa chọn chất lượng phim ngay cạnh phần nút xem phim. </w:t>
-      </w:r>
-      <w:r>
-        <w:rPr>
-          <w:sz w:val="28"/>
-          <w:szCs w:val="28"/>
-          <w:lang w:val="vi-VN"/>
-        </w:rPr>
-        <w:br/>
-        <w:t xml:space="preserve">Sau khi chọn xem phim, màn hình </w:t>
-      </w:r>
-      <w:r>
-        <w:rPr>
-          <w:sz w:val="28"/>
-          <w:szCs w:val="28"/>
-          <w:lang w:val="vi-VN"/>
-        </w:rPr>
-        <w:t xml:space="preserve">phát phim sẽ hiện ra. Các nút điều khiển gồm có nút phát (play) , tăng giảm âm lượng, tăng giảm tốc độ phát, nút xem toàn màn hình, nút chọn phụ đề phim. Ở phần chọn phụ đề phim, có thể chọn màu chữ, tùy chỉnh cỡ chữ, chiều cao phụ đề, nền cho chữ. </w:t>
-      </w:r>
-    </w:p>
-    <w:p>
-      <w:pPr>
-        <w:pStyle w:val="ListParagraph"/>
-        <w:ind w:left="360"/>
-        <w:jc w:val="left"/>
-        <w:rPr>
-          <w:sz w:val="28"/>
-          <w:szCs w:val="28"/>
-          <w:lang w:val="vi-VN"/>
-        </w:rPr>
-      </w:pPr>
+        <w:t xml:space="preserve">Sau khi thoát khỏi trình phát phim, </w:t>
+      </w:r>
+      <w:r>
+        <w:rPr>
+          <w:sz w:val="28"/>
+          <w:szCs w:val="28"/>
+          <w:lang w:val="vi-VN"/>
+        </w:rPr>
+        <w:t xml:space="preserve">hệ thống sẽ lưu trữ lại thời điểm thoát, nút xem phim sẽ chuyển thành nút xem tiếp. Khi bấm vào phần xem tiếp, ứng dụng sẽ phải xác nhận lại xem thành viên muốn xem tiếp hay xem lại từ đầu. Toàn bộ </w:t>
+      </w:r>
       <w:r>
         <w:rPr>
           <w:sz w:val="28"/>
@@ -907,15 +911,7 @@
           <w:lang w:val="vi-VN"/>
         </w:rPr>
         <w:lastRenderedPageBreak/>
-        <w:t xml:space="preserve">Sau khi thoát khỏi trình phát phim, </w:t>
-      </w:r>
-      <w:r>
-        <w:rPr>
-          <w:sz w:val="28"/>
-          <w:szCs w:val="28"/>
-          <w:lang w:val="vi-VN"/>
-        </w:rPr>
-        <w:t>hệ thống sẽ lưu trữ lại thời điểm thoát, nút xem phim sẽ chuyển thành nút xem tiếp. Khi bấm vào phần xem tiếp, ứng dụng sẽ phải xác nhận lại xem thành viên muốn xem tiếp hay xem lại từ đầu. Toàn bộ các phim đã xem</w:t>
+        <w:t>các phim đã xem</w:t>
       </w:r>
       <w:r>
         <w:rPr>
@@ -2105,6 +2101,21 @@
 </file>
 
 <file path=customXml/item1.xml><?xml version="1.0" encoding="utf-8"?>
+<p:properties xmlns:p="http://schemas.microsoft.com/office/2006/metadata/properties" xmlns:xsi="http://www.w3.org/2001/XMLSchema-instance" xmlns:pc="http://schemas.microsoft.com/office/infopath/2007/PartnerControls">
+  <documentManagement/>
+</p:properties>
+</file>
+
+<file path=customXml/item2.xml><?xml version="1.0" encoding="utf-8"?>
+<?mso-contentType ?>
+<FormTemplates xmlns="http://schemas.microsoft.com/sharepoint/v3/contenttype/forms">
+  <Display>DocumentLibraryForm</Display>
+  <Edit>DocumentLibraryForm</Edit>
+  <New>DocumentLibraryForm</New>
+</FormTemplates>
+</file>
+
+<file path=customXml/item3.xml><?xml version="1.0" encoding="utf-8"?>
 <ct:contentTypeSchema xmlns:ct="http://schemas.microsoft.com/office/2006/metadata/contentType" xmlns:ma="http://schemas.microsoft.com/office/2006/metadata/properties/metaAttributes" ct:_="" ma:_="" ma:contentTypeName="Document" ma:contentTypeID="0x010100DD7218987F1224479DC77C271EE9677F" ma:contentTypeVersion="3" ma:contentTypeDescription="Create a new document." ma:contentTypeScope="" ma:versionID="ccc54d9e52be1e2fdbd0f54b459088a8">
   <xsd:schema xmlns:xsd="http://www.w3.org/2001/XMLSchema" xmlns:xs="http://www.w3.org/2001/XMLSchema" xmlns:p="http://schemas.microsoft.com/office/2006/metadata/properties" xmlns:ns2="40b5aa1a-71fe-420c-ad8f-e3c721d0fafc" targetNamespace="http://schemas.microsoft.com/office/2006/metadata/properties" ma:root="true" ma:fieldsID="4c8ebed3bf045f3b7a441b255c3be0d0" ns2:_="">
     <xsd:import namespace="40b5aa1a-71fe-420c-ad8f-e3c721d0fafc"/>
@@ -2242,26 +2253,28 @@
 </ct:contentTypeSchema>
 </file>
 
-<file path=customXml/item2.xml><?xml version="1.0" encoding="utf-8"?>
-<?mso-contentType ?>
-<FormTemplates xmlns="http://schemas.microsoft.com/sharepoint/v3/contenttype/forms">
-  <Display>DocumentLibraryForm</Display>
-  <Edit>DocumentLibraryForm</Edit>
-  <New>DocumentLibraryForm</New>
-</FormTemplates>
-</file>
-
-<file path=customXml/item3.xml><?xml version="1.0" encoding="utf-8"?>
-<p:properties xmlns:p="http://schemas.microsoft.com/office/2006/metadata/properties" xmlns:xsi="http://www.w3.org/2001/XMLSchema-instance" xmlns:pc="http://schemas.microsoft.com/office/infopath/2007/PartnerControls">
-  <documentManagement/>
-</p:properties>
-</file>
-
 <file path=customXml/item4.xml><?xml version="1.0" encoding="utf-8"?>
 <b:Sources xmlns:b="http://schemas.openxmlformats.org/officeDocument/2006/bibliography" xmlns="http://schemas.openxmlformats.org/officeDocument/2006/bibliography" SelectedStyle="" StyleName="" Version="0"/>
 </file>
 
 <file path=customXml/itemProps1.xml><?xml version="1.0" encoding="utf-8"?>
+<ds:datastoreItem xmlns:ds="http://schemas.openxmlformats.org/officeDocument/2006/customXml" ds:itemID="{6EB50596-66BF-4BFB-A852-4EFA3900BB74}">
+  <ds:schemaRefs>
+    <ds:schemaRef ds:uri="http://schemas.microsoft.com/office/2006/metadata/properties"/>
+    <ds:schemaRef ds:uri="http://schemas.microsoft.com/office/infopath/2007/PartnerControls"/>
+  </ds:schemaRefs>
+</ds:datastoreItem>
+</file>
+
+<file path=customXml/itemProps2.xml><?xml version="1.0" encoding="utf-8"?>
+<ds:datastoreItem xmlns:ds="http://schemas.openxmlformats.org/officeDocument/2006/customXml" ds:itemID="{D2D44731-EAAA-41E1-98F6-E62920276B6E}">
+  <ds:schemaRefs>
+    <ds:schemaRef ds:uri="http://schemas.microsoft.com/sharepoint/v3/contenttype/forms"/>
+  </ds:schemaRefs>
+</ds:datastoreItem>
+</file>
+
+<file path=customXml/itemProps3.xml><?xml version="1.0" encoding="utf-8"?>
 <ds:datastoreItem xmlns:ds="http://schemas.openxmlformats.org/officeDocument/2006/customXml" ds:itemID="{5961E2A5-EA9C-4836-9552-854A1648C359}">
   <ds:schemaRefs>
     <ds:schemaRef ds:uri="http://schemas.microsoft.com/office/2006/metadata/contentType"/>
@@ -2279,25 +2292,8 @@
 </ds:datastoreItem>
 </file>
 
-<file path=customXml/itemProps2.xml><?xml version="1.0" encoding="utf-8"?>
-<ds:datastoreItem xmlns:ds="http://schemas.openxmlformats.org/officeDocument/2006/customXml" ds:itemID="{D2D44731-EAAA-41E1-98F6-E62920276B6E}">
-  <ds:schemaRefs>
-    <ds:schemaRef ds:uri="http://schemas.microsoft.com/sharepoint/v3/contenttype/forms"/>
-  </ds:schemaRefs>
-</ds:datastoreItem>
-</file>
-
-<file path=customXml/itemProps3.xml><?xml version="1.0" encoding="utf-8"?>
-<ds:datastoreItem xmlns:ds="http://schemas.openxmlformats.org/officeDocument/2006/customXml" ds:itemID="{6EB50596-66BF-4BFB-A852-4EFA3900BB74}">
-  <ds:schemaRefs>
-    <ds:schemaRef ds:uri="http://schemas.microsoft.com/office/2006/metadata/properties"/>
-    <ds:schemaRef ds:uri="http://schemas.microsoft.com/office/infopath/2007/PartnerControls"/>
-  </ds:schemaRefs>
-</ds:datastoreItem>
-</file>
-
 <file path=customXml/itemProps4.xml><?xml version="1.0" encoding="utf-8"?>
-<ds:datastoreItem xmlns:ds="http://schemas.openxmlformats.org/officeDocument/2006/customXml" ds:itemID="{F5AD570C-7ED7-4E7C-B2AD-CBDF122651BB}">
+<ds:datastoreItem xmlns:ds="http://schemas.openxmlformats.org/officeDocument/2006/customXml" ds:itemID="{B1CDE9C7-7985-48AD-BAB9-47FF626741A6}">
   <ds:schemaRefs>
     <ds:schemaRef ds:uri="http://schemas.openxmlformats.org/officeDocument/2006/bibliography"/>
   </ds:schemaRefs>

</xml_diff>